<commit_message>
finished with michel suggestions on supp and main text. changed the figures and the TOC. The editorial office comments are all covered. I will make a fine revision of this complete version.
</commit_message>
<xml_diff>
--- a/Review/Editorial office comments.docx
+++ b/Review/Editorial office comments.docx
@@ -1,6 +1,6 @@
 
 <file path=word/document.xml><?xml version="1.0" encoding="utf-8"?>
-<w:document xmlns:wpc="http://schemas.microsoft.com/office/word/2010/wordprocessingCanvas" xmlns:cx="http://schemas.microsoft.com/office/drawing/2014/chartex" xmlns:mc="http://schemas.openxmlformats.org/markup-compatibility/2006" xmlns:o="urn:schemas-microsoft-com:office:office" xmlns:r="http://schemas.openxmlformats.org/officeDocument/2006/relationships" xmlns:m="http://schemas.openxmlformats.org/officeDocument/2006/math" xmlns:v="urn:schemas-microsoft-com:vml" xmlns:wp14="http://schemas.microsoft.com/office/word/2010/wordprocessingDrawing" xmlns:wp="http://schemas.openxmlformats.org/drawingml/2006/wordprocessingDrawing" xmlns:w10="urn:schemas-microsoft-com:office:word" xmlns:w="http://schemas.openxmlformats.org/wordprocessingml/2006/main" xmlns:w14="http://schemas.microsoft.com/office/word/2010/wordml" xmlns:w15="http://schemas.microsoft.com/office/word/2012/wordml" xmlns:w16se="http://schemas.microsoft.com/office/word/2015/wordml/symex" xmlns:wpg="http://schemas.microsoft.com/office/word/2010/wordprocessingGroup" xmlns:wpi="http://schemas.microsoft.com/office/word/2010/wordprocessingInk" xmlns:wne="http://schemas.microsoft.com/office/word/2006/wordml" xmlns:wps="http://schemas.microsoft.com/office/word/2010/wordprocessingShape" mc:Ignorable="w14 w15 w16se wp14">
+<w:document xmlns:wpc="http://schemas.microsoft.com/office/word/2010/wordprocessingCanvas" xmlns:cx="http://schemas.microsoft.com/office/drawing/2014/chartex" xmlns:cx1="http://schemas.microsoft.com/office/drawing/2015/9/8/chartex" xmlns:mc="http://schemas.openxmlformats.org/markup-compatibility/2006" xmlns:o="urn:schemas-microsoft-com:office:office" xmlns:r="http://schemas.openxmlformats.org/officeDocument/2006/relationships" xmlns:m="http://schemas.openxmlformats.org/officeDocument/2006/math" xmlns:v="urn:schemas-microsoft-com:vml" xmlns:wp14="http://schemas.microsoft.com/office/word/2010/wordprocessingDrawing" xmlns:wp="http://schemas.openxmlformats.org/drawingml/2006/wordprocessingDrawing" xmlns:w10="urn:schemas-microsoft-com:office:word" xmlns:w="http://schemas.openxmlformats.org/wordprocessingml/2006/main" xmlns:w14="http://schemas.microsoft.com/office/word/2010/wordml" xmlns:w15="http://schemas.microsoft.com/office/word/2012/wordml" xmlns:w16se="http://schemas.microsoft.com/office/word/2015/wordml/symex" xmlns:wpg="http://schemas.microsoft.com/office/word/2010/wordprocessingGroup" xmlns:wpi="http://schemas.microsoft.com/office/word/2010/wordprocessingInk" xmlns:wne="http://schemas.microsoft.com/office/word/2006/wordml" xmlns:wps="http://schemas.microsoft.com/office/word/2010/wordprocessingShape" mc:Ignorable="w14 w15 w16se wp14">
   <w:body>
     <w:p>
       <w:r>
@@ -125,140 +125,120 @@
           <w:color w:val="000000"/>
         </w:rPr>
       </w:pPr>
+    </w:p>
+    <w:p>
+      <w:pPr>
+        <w:pStyle w:val="HTMLPreformatted"/>
+        <w:shd w:val="clear" w:color="auto" w:fill="FFFFFF"/>
+        <w:spacing w:before="280" w:after="280"/>
+        <w:rPr>
+          <w:color w:val="000000"/>
+        </w:rPr>
+      </w:pPr>
+      <w:r>
+        <w:rPr>
+          <w:color w:val="000000"/>
+        </w:rPr>
+        <w:t>- Because the Custom Question regarding Conflict of Interest is marked "No," the disclosure "The authors declare no competing financial interest." must be added to the manuscript.</w:t>
+      </w:r>
+    </w:p>
+    <w:p>
+      <w:pPr>
+        <w:pStyle w:val="HTMLPreformatted"/>
+        <w:shd w:val="clear" w:color="auto" w:fill="FFFFFF"/>
+        <w:spacing w:before="280" w:after="280"/>
+        <w:rPr>
+          <w:color w:val="000000"/>
+        </w:rPr>
+      </w:pPr>
+      <w:r>
+        <w:rPr>
+          <w:color w:val="000000"/>
+        </w:rPr>
+        <w:t>- The References section is improperly formatted. Please consult the ACS Style Guide. Format for journal articles should appear: Author Surname, First Initial, Italicized and Abbreviated Journal Title (per CASSI), bolded publication year, volume number, full page range.</w:t>
+      </w:r>
+    </w:p>
+    <w:p>
+      <w:pPr>
+        <w:pStyle w:val="HTMLPreformatted"/>
+        <w:shd w:val="clear" w:color="auto" w:fill="FFFFFF"/>
+        <w:spacing w:before="280" w:after="280"/>
+        <w:rPr>
+          <w:color w:val="000000"/>
+        </w:rPr>
+      </w:pPr>
+      <w:r>
+        <w:rPr>
+          <w:color w:val="000000"/>
+        </w:rPr>
+        <w:t>- Please add the heading “Supporting Information” to the SI title page.</w:t>
+      </w:r>
+    </w:p>
+    <w:p>
+      <w:pPr>
+        <w:pStyle w:val="HTMLPreformatted"/>
+        <w:shd w:val="clear" w:color="auto" w:fill="FFFFFF"/>
+        <w:spacing w:before="280" w:after="280"/>
+        <w:rPr>
+          <w:color w:val="000000"/>
+        </w:rPr>
+      </w:pPr>
+      <w:r>
+        <w:rPr>
+          <w:color w:val="000000"/>
+        </w:rPr>
+        <w:t>- Figure S4, should “Shperes” be “Spheres”?</w:t>
+      </w:r>
+    </w:p>
+    <w:p>
+      <w:pPr>
+        <w:pStyle w:val="HTMLPreformatted"/>
+        <w:shd w:val="clear" w:color="auto" w:fill="FFFFFF"/>
+        <w:spacing w:before="280" w:after="280"/>
+        <w:rPr>
+          <w:color w:val="000000"/>
+        </w:rPr>
+      </w:pPr>
+      <w:r>
+        <w:rPr>
+          <w:color w:val="000000"/>
+        </w:rPr>
+        <w:t>- The SI References section is improperly formatted. Please consult the ACS Style Guide. Format for journal articles should appear: Author Surname, First Initial, Italicized and Abbreviated Journal Title (per CASSI), bolded publication year, volume number, full page range.</w:t>
+      </w:r>
+    </w:p>
+    <w:p>
+      <w:pPr>
+        <w:pStyle w:val="HTMLPreformatted"/>
+        <w:shd w:val="clear" w:color="auto" w:fill="FFFFFF"/>
+        <w:spacing w:before="280" w:after="280"/>
+        <w:rPr>
+          <w:color w:val="000000"/>
+        </w:rPr>
+      </w:pPr>
+    </w:p>
+    <w:p>
+      <w:pPr>
+        <w:pStyle w:val="HTMLPreformatted"/>
+        <w:shd w:val="clear" w:color="auto" w:fill="FFFFFF"/>
+        <w:spacing w:before="280" w:after="280"/>
+        <w:rPr>
+          <w:color w:val="000000"/>
+        </w:rPr>
+      </w:pPr>
+      <w:r>
+        <w:rPr>
+          <w:color w:val="000000"/>
+        </w:rPr>
+        <w:t xml:space="preserve">MC @ 19-12-17: </w:t>
+      </w:r>
       <w:bookmarkStart w:id="0" w:name="_GoBack"/>
       <w:bookmarkEnd w:id="0"/>
-    </w:p>
-    <w:p>
-      <w:pPr>
-        <w:pStyle w:val="HTMLPreformatted"/>
-        <w:shd w:val="clear" w:color="auto" w:fill="FFFFFF"/>
-        <w:spacing w:before="280" w:after="280"/>
-        <w:rPr>
-          <w:color w:val="000000"/>
-        </w:rPr>
-      </w:pPr>
-      <w:r>
-        <w:rPr>
-          <w:color w:val="000000"/>
-        </w:rPr>
-        <w:t>- Because the Custom Question regarding Conflict of Interest is marked "No," the disclosure "The authors declare no competing financial interest." must be added to the manuscript.</w:t>
-      </w:r>
-    </w:p>
-    <w:p>
-      <w:pPr>
-        <w:pStyle w:val="HTMLPreformatted"/>
-        <w:shd w:val="clear" w:color="auto" w:fill="FFFFFF"/>
-        <w:spacing w:before="280" w:after="280"/>
-        <w:rPr>
-          <w:color w:val="000000"/>
-        </w:rPr>
-      </w:pPr>
-      <w:r>
-        <w:rPr>
-          <w:color w:val="000000"/>
-        </w:rPr>
-        <w:t xml:space="preserve">- The References section is improperly formatted. Please consult the ACS Style Guide. Format for journal articles should appear: Author Surname, First Initial, Italicized and Abbreviated Journal Title (per </w:t>
-      </w:r>
-      <w:proofErr w:type="spellStart"/>
-      <w:r>
-        <w:rPr>
-          <w:color w:val="000000"/>
-        </w:rPr>
-        <w:t>CASSI</w:t>
-      </w:r>
-      <w:proofErr w:type="spellEnd"/>
-      <w:r>
-        <w:rPr>
-          <w:color w:val="000000"/>
-        </w:rPr>
-        <w:t>), bolded publication year, volume number, full page range.</w:t>
-      </w:r>
-    </w:p>
-    <w:p>
-      <w:pPr>
-        <w:pStyle w:val="HTMLPreformatted"/>
-        <w:shd w:val="clear" w:color="auto" w:fill="FFFFFF"/>
-        <w:spacing w:before="280" w:after="280"/>
-        <w:rPr>
-          <w:color w:val="000000"/>
-        </w:rPr>
-      </w:pPr>
-      <w:r>
-        <w:rPr>
-          <w:color w:val="000000"/>
-        </w:rPr>
-        <w:t>- Please add the heading “Supporting Information” to the SI title page.</w:t>
-      </w:r>
-    </w:p>
-    <w:p>
-      <w:pPr>
-        <w:pStyle w:val="HTMLPreformatted"/>
-        <w:shd w:val="clear" w:color="auto" w:fill="FFFFFF"/>
-        <w:spacing w:before="280" w:after="280"/>
-        <w:rPr>
-          <w:color w:val="000000"/>
-        </w:rPr>
-      </w:pPr>
-      <w:r>
-        <w:rPr>
-          <w:color w:val="000000"/>
-        </w:rPr>
-        <w:t>- Figure S4, should “</w:t>
-      </w:r>
-      <w:proofErr w:type="spellStart"/>
-      <w:r>
-        <w:rPr>
-          <w:color w:val="000000"/>
-        </w:rPr>
-        <w:t>Shperes</w:t>
-      </w:r>
-      <w:proofErr w:type="spellEnd"/>
-      <w:r>
-        <w:rPr>
-          <w:color w:val="000000"/>
-        </w:rPr>
-        <w:t>” be “Spheres”?</w:t>
-      </w:r>
-    </w:p>
-    <w:p>
-      <w:pPr>
-        <w:pStyle w:val="HTMLPreformatted"/>
-        <w:shd w:val="clear" w:color="auto" w:fill="FFFFFF"/>
-        <w:spacing w:before="280" w:after="280"/>
-        <w:rPr>
-          <w:color w:val="000000"/>
-        </w:rPr>
-      </w:pPr>
-      <w:r>
-        <w:rPr>
-          <w:color w:val="000000"/>
-        </w:rPr>
-        <w:t xml:space="preserve">- The SI References section is improperly formatted. Please consult the ACS Style Guide. Format for journal articles should appear: Author Surname, First Initial, Italicized and Abbreviated Journal Title (per </w:t>
-      </w:r>
-      <w:proofErr w:type="spellStart"/>
-      <w:r>
-        <w:rPr>
-          <w:color w:val="000000"/>
-        </w:rPr>
-        <w:t>CASSI</w:t>
-      </w:r>
-      <w:proofErr w:type="spellEnd"/>
-      <w:r>
-        <w:rPr>
-          <w:color w:val="000000"/>
-        </w:rPr>
-        <w:t>), bolded publication year, volume number, full page range.</w:t>
-      </w:r>
-    </w:p>
-    <w:p>
-      <w:pPr>
-        <w:pStyle w:val="HTMLPreformatted"/>
-        <w:shd w:val="clear" w:color="auto" w:fill="FFFFFF"/>
-        <w:spacing w:before="280" w:after="280"/>
-        <w:rPr>
-          <w:color w:val="000000"/>
-        </w:rPr>
-      </w:pPr>
+      <w:r>
+        <w:rPr>
+          <w:color w:val="000000"/>
+        </w:rPr>
+        <w:t>ALL THIS IS DONE!</w:t>
+      </w:r>
     </w:p>
     <w:p>
       <w:pPr>

</xml_diff>